<commit_message>
Privacy policy + user instruction fixes
</commit_message>
<xml_diff>
--- a/Инструкция Пользователя.docx
+++ b/Инструкция Пользователя.docx
@@ -30,7 +30,6 @@
           <w:szCs w:val="40"/>
         </w:rPr>
       </w:pPr>
-      <w:proofErr w:type="spellStart"/>
       <w:r>
         <w:rPr>
           <w:sz w:val="40"/>
@@ -39,7 +38,6 @@
         </w:rPr>
         <w:t>DNAlerter</w:t>
       </w:r>
-      <w:proofErr w:type="spellEnd"/>
     </w:p>
     <w:p>
       <w:pPr>
@@ -58,16 +56,20 @@
         <w:jc w:val="center"/>
         <w:rPr>
           <w:rFonts w:hint="eastAsia"/>
-          <w:sz w:val="40"/>
-          <w:szCs w:val="40"/>
-        </w:rPr>
-      </w:pPr>
-      <w:r>
-        <w:rPr>
-          <w:sz w:val="40"/>
-          <w:szCs w:val="40"/>
-        </w:rPr>
-        <w:t>Скачивание приложения</w:t>
+          <w:b/>
+          <w:bCs/>
+          <w:sz w:val="40"/>
+          <w:szCs w:val="40"/>
+        </w:rPr>
+      </w:pPr>
+      <w:r>
+        <w:rPr>
+          <w:b/>
+          <w:bCs/>
+          <w:sz w:val="40"/>
+          <w:szCs w:val="40"/>
+        </w:rPr>
+        <w:t>СКАЧИВАНИЕ ПРОГРАММЫ</w:t>
       </w:r>
     </w:p>
     <w:p>
@@ -218,13 +220,6 @@
         </w:rPr>
         <w:t xml:space="preserve"> и распаковываем его</w:t>
       </w:r>
-      <w:r>
-        <w:rPr>
-          <w:sz w:val="40"/>
-          <w:szCs w:val="40"/>
-        </w:rPr>
-        <w:t>.</w:t>
-      </w:r>
     </w:p>
     <w:p>
       <w:pPr>
@@ -294,24 +289,22 @@
         <w:jc w:val="center"/>
         <w:rPr>
           <w:rFonts w:hint="eastAsia"/>
-          <w:sz w:val="40"/>
-          <w:szCs w:val="40"/>
-        </w:rPr>
-      </w:pPr>
-      <w:r>
-        <w:rPr>
-          <w:sz w:val="40"/>
-          <w:szCs w:val="40"/>
-        </w:rPr>
-        <w:t xml:space="preserve">Браузер </w:t>
-      </w:r>
-      <w:r>
-        <w:rPr>
+          <w:b/>
+          <w:bCs/>
           <w:sz w:val="40"/>
           <w:szCs w:val="40"/>
           <w:lang w:val="en-US"/>
         </w:rPr>
-        <w:t>Google</w:t>
+      </w:pPr>
+      <w:r>
+        <w:rPr>
+          <w:b/>
+          <w:bCs/>
+          <w:sz w:val="40"/>
+          <w:szCs w:val="40"/>
+          <w:lang w:val="en-US"/>
+        </w:rPr>
+        <w:t>GOOGLE CHROME</w:t>
       </w:r>
     </w:p>
     <w:p>
@@ -598,7 +591,6 @@
         </w:rPr>
         <w:t xml:space="preserve">Далее запускаем приложение </w:t>
       </w:r>
-      <w:proofErr w:type="spellStart"/>
       <w:r>
         <w:rPr>
           <w:sz w:val="40"/>
@@ -607,7 +599,6 @@
         </w:rPr>
         <w:t>DNAlert</w:t>
       </w:r>
-      <w:proofErr w:type="spellEnd"/>
       <w:r>
         <w:rPr>
           <w:sz w:val="40"/>
@@ -667,20 +658,26 @@
         <w:jc w:val="center"/>
         <w:rPr>
           <w:rFonts w:hint="eastAsia"/>
-          <w:sz w:val="40"/>
-          <w:szCs w:val="40"/>
-        </w:rPr>
-      </w:pPr>
-      <w:r>
-        <w:rPr>
+          <w:b/>
+          <w:bCs/>
+          <w:sz w:val="40"/>
+          <w:szCs w:val="40"/>
+        </w:rPr>
+      </w:pPr>
+      <w:r>
+        <w:rPr>
+          <w:b/>
+          <w:bCs/>
           <w:sz w:val="40"/>
           <w:szCs w:val="40"/>
           <w:lang w:val="en-US"/>
         </w:rPr>
-        <w:t>Yandex</w:t>
-      </w:r>
-      <w:r>
-        <w:rPr>
+        <w:t>YANDEX</w:t>
+      </w:r>
+      <w:r>
+        <w:rPr>
+          <w:b/>
+          <w:bCs/>
           <w:sz w:val="40"/>
           <w:szCs w:val="40"/>
         </w:rPr>
@@ -688,11 +685,13 @@
       </w:r>
       <w:r>
         <w:rPr>
+          <w:b/>
+          <w:bCs/>
           <w:sz w:val="40"/>
           <w:szCs w:val="40"/>
           <w:lang w:val="en-US"/>
         </w:rPr>
-        <w:t>Browser</w:t>
+        <w:t>BROWSER</w:t>
       </w:r>
     </w:p>
     <w:p>
@@ -881,7 +880,6 @@
         </w:rPr>
         <w:t xml:space="preserve">Далее запускаем приложение </w:t>
       </w:r>
-      <w:proofErr w:type="spellStart"/>
       <w:r>
         <w:rPr>
           <w:sz w:val="40"/>
@@ -890,7 +888,6 @@
         </w:rPr>
         <w:t>DNAlert</w:t>
       </w:r>
-      <w:proofErr w:type="spellEnd"/>
       <w:r>
         <w:rPr>
           <w:sz w:val="40"/>
@@ -1077,19 +1074,24 @@
     <w:p>
       <w:pPr>
         <w:pStyle w:val="Standard"/>
-        <w:rPr>
-          <w:rFonts w:hint="eastAsia"/>
-          <w:sz w:val="40"/>
-          <w:szCs w:val="40"/>
-        </w:rPr>
-      </w:pPr>
-      <w:r>
-        <w:rPr>
+        <w:jc w:val="center"/>
+        <w:rPr>
+          <w:rFonts w:hint="eastAsia"/>
+          <w:b/>
+          <w:bCs/>
+          <w:sz w:val="40"/>
+          <w:szCs w:val="40"/>
+        </w:rPr>
+      </w:pPr>
+      <w:r>
+        <w:rPr>
+          <w:b/>
+          <w:bCs/>
           <w:sz w:val="40"/>
           <w:szCs w:val="40"/>
         </w:rPr>
         <w:lastRenderedPageBreak/>
-        <w:t xml:space="preserve">ВЫКЛЮЧЕНИЕ ПРИЛОЖЕНИЯ: </w:t>
+        <w:t>ВЫКЛЮЧЕНИЕ ПРИЛОЖЕНИЯ</w:t>
       </w:r>
     </w:p>
     <w:p>

</xml_diff>